<commit_message>
final upload of report
</commit_message>
<xml_diff>
--- a/Project Description(Stegnography)_Report.docx
+++ b/Project Description(Stegnography)_Report.docx
@@ -616,6 +616,14 @@
                 <w:szCs w:val="20"/>
               </w:rPr>
             </w:pPr>
+            <w:r>
+              <w:rPr>
+                <w:rFonts w:ascii="Times New Roman" w:hAnsi="Times New Roman"/>
+                <w:sz w:val="20"/>
+                <w:szCs w:val="20"/>
+              </w:rPr>
+              <w:t>1</w:t>
+            </w:r>
           </w:p>
         </w:tc>
         <w:tc>
@@ -624,13 +632,22 @@
           </w:tcPr>
           <w:p>
             <w:pPr>
-              <w:jc w:val="center"/>
               <w:rPr>
                 <w:rFonts w:ascii="Times New Roman" w:hAnsi="Times New Roman"/>
                 <w:sz w:val="20"/>
                 <w:szCs w:val="20"/>
               </w:rPr>
             </w:pPr>
+            <w:r>
+              <w:rPr>
+                <w:rFonts w:ascii="Times New Roman" w:hAnsi="Times New Roman"/>
+                <w:b/>
+                <w:bCs/>
+                <w:sz w:val="20"/>
+                <w:szCs w:val="20"/>
+              </w:rPr>
+              <w:t>ABSTRACT</w:t>
+            </w:r>
           </w:p>
         </w:tc>
         <w:tc>
@@ -646,6 +663,14 @@
                 <w:szCs w:val="20"/>
               </w:rPr>
             </w:pPr>
+            <w:r>
+              <w:rPr>
+                <w:rFonts w:ascii="Times New Roman" w:hAnsi="Times New Roman"/>
+                <w:sz w:val="20"/>
+                <w:szCs w:val="20"/>
+              </w:rPr>
+              <w:t>3</w:t>
+            </w:r>
           </w:p>
         </w:tc>
       </w:tr>
@@ -666,6 +691,14 @@
                 <w:szCs w:val="20"/>
               </w:rPr>
             </w:pPr>
+            <w:r>
+              <w:rPr>
+                <w:rFonts w:ascii="Times New Roman" w:hAnsi="Times New Roman"/>
+                <w:sz w:val="20"/>
+                <w:szCs w:val="20"/>
+              </w:rPr>
+              <w:t>2</w:t>
+            </w:r>
           </w:p>
         </w:tc>
         <w:tc>
@@ -674,13 +707,25 @@
           </w:tcPr>
           <w:p>
             <w:pPr>
-              <w:jc w:val="center"/>
-              <w:rPr>
-                <w:rFonts w:ascii="Times New Roman" w:hAnsi="Times New Roman"/>
+              <w:jc w:val="both"/>
+              <w:rPr>
+                <w:rFonts w:ascii="Times New Roman" w:hAnsi="Times New Roman"/>
+                <w:b/>
+                <w:bCs/>
                 <w:sz w:val="20"/>
                 <w:szCs w:val="20"/>
               </w:rPr>
             </w:pPr>
+            <w:r>
+              <w:rPr>
+                <w:rFonts w:ascii="Times New Roman" w:hAnsi="Times New Roman"/>
+                <w:b/>
+                <w:bCs/>
+                <w:sz w:val="20"/>
+                <w:szCs w:val="20"/>
+              </w:rPr>
+              <w:t>INTRODUCTION</w:t>
+            </w:r>
           </w:p>
         </w:tc>
         <w:tc>
@@ -696,70 +741,471 @@
                 <w:szCs w:val="20"/>
               </w:rPr>
             </w:pPr>
+            <w:r>
+              <w:rPr>
+                <w:rFonts w:ascii="Times New Roman" w:hAnsi="Times New Roman"/>
+                <w:sz w:val="20"/>
+                <w:szCs w:val="20"/>
+              </w:rPr>
+              <w:t>3</w:t>
+            </w:r>
+          </w:p>
+        </w:tc>
+      </w:tr>
+      <w:tr>
+        <w:trPr>
+          <w:trHeight w:val="317"/>
+        </w:trPr>
+        <w:tc>
+          <w:tcPr>
+            <w:tcW w:w="988" w:type="dxa"/>
+          </w:tcPr>
+          <w:p>
+            <w:pPr>
+              <w:jc w:val="center"/>
+              <w:rPr>
+                <w:rFonts w:ascii="Times New Roman" w:hAnsi="Times New Roman"/>
+                <w:sz w:val="20"/>
+                <w:szCs w:val="20"/>
+              </w:rPr>
+            </w:pPr>
+            <w:r>
+              <w:rPr>
+                <w:rFonts w:ascii="Times New Roman" w:hAnsi="Times New Roman"/>
+                <w:sz w:val="20"/>
+                <w:szCs w:val="20"/>
+              </w:rPr>
+              <w:t>3</w:t>
+            </w:r>
+          </w:p>
+        </w:tc>
+        <w:tc>
+          <w:tcPr>
+            <w:tcW w:w="6945" w:type="dxa"/>
+          </w:tcPr>
+          <w:p>
+            <w:pPr>
+              <w:jc w:val="both"/>
+              <w:rPr>
+                <w:rFonts w:ascii="Times New Roman" w:hAnsi="Times New Roman"/>
+                <w:sz w:val="20"/>
+                <w:szCs w:val="20"/>
+              </w:rPr>
+            </w:pPr>
+            <w:r>
+              <w:rPr>
+                <w:rFonts w:ascii="Times New Roman" w:hAnsi="Times New Roman"/>
+                <w:b/>
+                <w:bCs/>
+                <w:sz w:val="20"/>
+                <w:szCs w:val="20"/>
+              </w:rPr>
+              <w:t>RELATED WORK</w:t>
+            </w:r>
+          </w:p>
+        </w:tc>
+        <w:tc>
+          <w:tcPr>
+            <w:tcW w:w="1185" w:type="dxa"/>
+          </w:tcPr>
+          <w:p>
+            <w:pPr>
+              <w:jc w:val="center"/>
+              <w:rPr>
+                <w:rFonts w:ascii="Times New Roman" w:hAnsi="Times New Roman"/>
+                <w:sz w:val="20"/>
+                <w:szCs w:val="20"/>
+              </w:rPr>
+            </w:pPr>
+            <w:r>
+              <w:rPr>
+                <w:rFonts w:ascii="Times New Roman" w:hAnsi="Times New Roman"/>
+                <w:sz w:val="20"/>
+                <w:szCs w:val="20"/>
+              </w:rPr>
+              <w:t>3</w:t>
+            </w:r>
+          </w:p>
+        </w:tc>
+      </w:tr>
+      <w:tr>
+        <w:trPr>
+          <w:trHeight w:val="317"/>
+        </w:trPr>
+        <w:tc>
+          <w:tcPr>
+            <w:tcW w:w="988" w:type="dxa"/>
+          </w:tcPr>
+          <w:p>
+            <w:pPr>
+              <w:jc w:val="center"/>
+              <w:rPr>
+                <w:rFonts w:ascii="Times New Roman" w:hAnsi="Times New Roman"/>
+                <w:sz w:val="20"/>
+                <w:szCs w:val="20"/>
+              </w:rPr>
+            </w:pPr>
+            <w:r>
+              <w:rPr>
+                <w:rFonts w:ascii="Times New Roman" w:hAnsi="Times New Roman"/>
+                <w:sz w:val="20"/>
+                <w:szCs w:val="20"/>
+              </w:rPr>
+              <w:t>4</w:t>
+            </w:r>
+          </w:p>
+        </w:tc>
+        <w:tc>
+          <w:tcPr>
+            <w:tcW w:w="6945" w:type="dxa"/>
+          </w:tcPr>
+          <w:p>
+            <w:pPr>
+              <w:rPr>
+                <w:rFonts w:ascii="Times New Roman" w:hAnsi="Times New Roman"/>
+                <w:sz w:val="20"/>
+                <w:szCs w:val="20"/>
+              </w:rPr>
+            </w:pPr>
+            <w:r>
+              <w:rPr>
+                <w:rFonts w:ascii="Times New Roman" w:hAnsi="Times New Roman"/>
+                <w:b/>
+                <w:bCs/>
+                <w:sz w:val="20"/>
+                <w:szCs w:val="20"/>
+              </w:rPr>
+              <w:t>METHODOLOGY</w:t>
+            </w:r>
+          </w:p>
+        </w:tc>
+        <w:tc>
+          <w:tcPr>
+            <w:tcW w:w="1185" w:type="dxa"/>
+          </w:tcPr>
+          <w:p>
+            <w:pPr>
+              <w:jc w:val="center"/>
+              <w:rPr>
+                <w:rFonts w:ascii="Times New Roman" w:hAnsi="Times New Roman"/>
+                <w:sz w:val="20"/>
+                <w:szCs w:val="20"/>
+              </w:rPr>
+            </w:pPr>
+            <w:r>
+              <w:rPr>
+                <w:rFonts w:ascii="Times New Roman" w:hAnsi="Times New Roman"/>
+                <w:sz w:val="20"/>
+                <w:szCs w:val="20"/>
+              </w:rPr>
+              <w:t>4</w:t>
+            </w:r>
+          </w:p>
+        </w:tc>
+      </w:tr>
+      <w:tr>
+        <w:trPr>
+          <w:trHeight w:val="317"/>
+        </w:trPr>
+        <w:tc>
+          <w:tcPr>
+            <w:tcW w:w="988" w:type="dxa"/>
+          </w:tcPr>
+          <w:p>
+            <w:pPr>
+              <w:jc w:val="center"/>
+              <w:rPr>
+                <w:rFonts w:ascii="Times New Roman" w:hAnsi="Times New Roman"/>
+                <w:sz w:val="20"/>
+                <w:szCs w:val="20"/>
+              </w:rPr>
+            </w:pPr>
+            <w:r>
+              <w:rPr>
+                <w:rFonts w:ascii="Times New Roman" w:hAnsi="Times New Roman"/>
+                <w:sz w:val="20"/>
+                <w:szCs w:val="20"/>
+              </w:rPr>
+              <w:t>5</w:t>
+            </w:r>
+          </w:p>
+        </w:tc>
+        <w:tc>
+          <w:tcPr>
+            <w:tcW w:w="6945" w:type="dxa"/>
+          </w:tcPr>
+          <w:p>
+            <w:pPr>
+              <w:rPr>
+                <w:rFonts w:ascii="Times New Roman" w:hAnsi="Times New Roman"/>
+                <w:sz w:val="20"/>
+                <w:szCs w:val="20"/>
+              </w:rPr>
+            </w:pPr>
+            <w:r>
+              <w:rPr>
+                <w:rFonts w:ascii="Times New Roman" w:hAnsi="Times New Roman"/>
+                <w:b/>
+                <w:bCs/>
+                <w:sz w:val="20"/>
+                <w:szCs w:val="20"/>
+              </w:rPr>
+              <w:t xml:space="preserve">EXPERIMENTAL RESULT AND DISCUSSION </w:t>
+            </w:r>
+          </w:p>
+        </w:tc>
+        <w:tc>
+          <w:tcPr>
+            <w:tcW w:w="1185" w:type="dxa"/>
+          </w:tcPr>
+          <w:p>
+            <w:pPr>
+              <w:jc w:val="center"/>
+              <w:rPr>
+                <w:rFonts w:ascii="Times New Roman" w:hAnsi="Times New Roman"/>
+                <w:sz w:val="20"/>
+                <w:szCs w:val="20"/>
+              </w:rPr>
+            </w:pPr>
+            <w:r>
+              <w:rPr>
+                <w:rFonts w:ascii="Times New Roman" w:hAnsi="Times New Roman"/>
+                <w:sz w:val="20"/>
+                <w:szCs w:val="20"/>
+              </w:rPr>
+              <w:t>5</w:t>
+            </w:r>
+          </w:p>
+        </w:tc>
+      </w:tr>
+      <w:tr>
+        <w:trPr>
+          <w:trHeight w:val="317"/>
+        </w:trPr>
+        <w:tc>
+          <w:tcPr>
+            <w:tcW w:w="988" w:type="dxa"/>
+          </w:tcPr>
+          <w:p>
+            <w:pPr>
+              <w:jc w:val="center"/>
+              <w:rPr>
+                <w:rFonts w:ascii="Times New Roman" w:hAnsi="Times New Roman"/>
+                <w:sz w:val="20"/>
+                <w:szCs w:val="20"/>
+              </w:rPr>
+            </w:pPr>
+            <w:r>
+              <w:rPr>
+                <w:rFonts w:ascii="Times New Roman" w:hAnsi="Times New Roman"/>
+                <w:sz w:val="20"/>
+                <w:szCs w:val="20"/>
+              </w:rPr>
+              <w:t>6</w:t>
+            </w:r>
+          </w:p>
+        </w:tc>
+        <w:tc>
+          <w:tcPr>
+            <w:tcW w:w="6945" w:type="dxa"/>
+          </w:tcPr>
+          <w:p>
+            <w:pPr>
+              <w:jc w:val="both"/>
+              <w:rPr>
+                <w:rFonts w:ascii="Times New Roman" w:hAnsi="Times New Roman"/>
+                <w:sz w:val="20"/>
+                <w:szCs w:val="20"/>
+              </w:rPr>
+            </w:pPr>
+            <w:r>
+              <w:rPr>
+                <w:rFonts w:ascii="Times New Roman" w:hAnsi="Times New Roman"/>
+                <w:b/>
+                <w:bCs/>
+                <w:sz w:val="20"/>
+                <w:szCs w:val="20"/>
+              </w:rPr>
+              <w:t>FUTURE SCOPE</w:t>
+            </w:r>
+          </w:p>
+        </w:tc>
+        <w:tc>
+          <w:tcPr>
+            <w:tcW w:w="1185" w:type="dxa"/>
+          </w:tcPr>
+          <w:p>
+            <w:pPr>
+              <w:jc w:val="center"/>
+              <w:rPr>
+                <w:rFonts w:ascii="Times New Roman" w:hAnsi="Times New Roman"/>
+                <w:sz w:val="20"/>
+                <w:szCs w:val="20"/>
+              </w:rPr>
+            </w:pPr>
+            <w:r>
+              <w:rPr>
+                <w:rFonts w:ascii="Times New Roman" w:hAnsi="Times New Roman"/>
+                <w:sz w:val="20"/>
+                <w:szCs w:val="20"/>
+              </w:rPr>
+              <w:t>6</w:t>
+            </w:r>
+          </w:p>
+        </w:tc>
+      </w:tr>
+      <w:tr>
+        <w:trPr>
+          <w:trHeight w:val="317"/>
+        </w:trPr>
+        <w:tc>
+          <w:tcPr>
+            <w:tcW w:w="988" w:type="dxa"/>
+          </w:tcPr>
+          <w:p>
+            <w:pPr>
+              <w:jc w:val="center"/>
+              <w:rPr>
+                <w:rFonts w:ascii="Times New Roman" w:hAnsi="Times New Roman"/>
+                <w:sz w:val="20"/>
+                <w:szCs w:val="20"/>
+              </w:rPr>
+            </w:pPr>
+            <w:r>
+              <w:rPr>
+                <w:rFonts w:ascii="Times New Roman" w:hAnsi="Times New Roman"/>
+                <w:sz w:val="20"/>
+                <w:szCs w:val="20"/>
+              </w:rPr>
+              <w:t>7</w:t>
+            </w:r>
+          </w:p>
+        </w:tc>
+        <w:tc>
+          <w:tcPr>
+            <w:tcW w:w="6945" w:type="dxa"/>
+          </w:tcPr>
+          <w:p>
+            <w:pPr>
+              <w:jc w:val="both"/>
+              <w:rPr>
+                <w:rFonts w:ascii="Times New Roman" w:hAnsi="Times New Roman"/>
+                <w:sz w:val="20"/>
+                <w:szCs w:val="20"/>
+              </w:rPr>
+            </w:pPr>
+            <w:r>
+              <w:rPr>
+                <w:rFonts w:ascii="Times New Roman" w:hAnsi="Times New Roman"/>
+                <w:b/>
+                <w:bCs/>
+                <w:sz w:val="20"/>
+                <w:szCs w:val="20"/>
+              </w:rPr>
+              <w:t>REFERENCES</w:t>
+            </w:r>
+          </w:p>
+        </w:tc>
+        <w:tc>
+          <w:tcPr>
+            <w:tcW w:w="1185" w:type="dxa"/>
+          </w:tcPr>
+          <w:p>
+            <w:pPr>
+              <w:jc w:val="center"/>
+              <w:rPr>
+                <w:rFonts w:ascii="Times New Roman" w:hAnsi="Times New Roman"/>
+                <w:sz w:val="20"/>
+                <w:szCs w:val="20"/>
+              </w:rPr>
+            </w:pPr>
+            <w:r>
+              <w:rPr>
+                <w:rFonts w:ascii="Times New Roman" w:hAnsi="Times New Roman"/>
+                <w:sz w:val="20"/>
+                <w:szCs w:val="20"/>
+              </w:rPr>
+              <w:t>6</w:t>
+            </w:r>
+          </w:p>
+        </w:tc>
+      </w:tr>
+      <w:tr>
+        <w:trPr>
+          <w:trHeight w:val="317"/>
+        </w:trPr>
+        <w:tc>
+          <w:tcPr>
+            <w:tcW w:w="988" w:type="dxa"/>
+          </w:tcPr>
+          <w:p>
+            <w:pPr>
+              <w:jc w:val="center"/>
+              <w:rPr>
+                <w:rFonts w:ascii="Times New Roman" w:hAnsi="Times New Roman"/>
+                <w:sz w:val="20"/>
+                <w:szCs w:val="20"/>
+              </w:rPr>
+            </w:pPr>
+            <w:r>
+              <w:rPr>
+                <w:rFonts w:ascii="Times New Roman" w:hAnsi="Times New Roman"/>
+                <w:sz w:val="20"/>
+                <w:szCs w:val="20"/>
+              </w:rPr>
+              <w:t>8</w:t>
+            </w:r>
+          </w:p>
+        </w:tc>
+        <w:tc>
+          <w:tcPr>
+            <w:tcW w:w="6945" w:type="dxa"/>
+          </w:tcPr>
+          <w:p>
+            <w:pPr>
+              <w:rPr>
+                <w:rFonts w:ascii="Times New Roman" w:hAnsi="Times New Roman"/>
+                <w:sz w:val="20"/>
+                <w:szCs w:val="20"/>
+              </w:rPr>
+            </w:pPr>
+            <w:r>
+              <w:rPr>
+                <w:rFonts w:ascii="Times New Roman" w:hAnsi="Times New Roman"/>
+                <w:b/>
+                <w:bCs/>
+                <w:sz w:val="20"/>
+                <w:szCs w:val="20"/>
+              </w:rPr>
+              <w:t xml:space="preserve">GitHub Link </w:t>
+            </w:r>
+          </w:p>
+        </w:tc>
+        <w:tc>
+          <w:tcPr>
+            <w:tcW w:w="1185" w:type="dxa"/>
+          </w:tcPr>
+          <w:p>
+            <w:pPr>
+              <w:jc w:val="center"/>
+              <w:rPr>
+                <w:rFonts w:ascii="Times New Roman" w:hAnsi="Times New Roman"/>
+                <w:sz w:val="20"/>
+                <w:szCs w:val="20"/>
+              </w:rPr>
+            </w:pPr>
+            <w:r>
+              <w:rPr>
+                <w:rFonts w:ascii="Times New Roman" w:hAnsi="Times New Roman"/>
+                <w:sz w:val="20"/>
+                <w:szCs w:val="20"/>
+              </w:rPr>
+              <w:t>6</w:t>
+            </w:r>
           </w:p>
         </w:tc>
       </w:tr>
     </w:tbl>
-    <w:p>
-      <w:pPr>
-        <w:jc w:val="center"/>
-        <w:rPr>
-          <w:rFonts w:ascii="Times New Roman" w:hAnsi="Times New Roman"/>
-          <w:sz w:val="20"/>
-          <w:szCs w:val="20"/>
-        </w:rPr>
-      </w:pPr>
-    </w:p>
-    <w:p>
-      <w:pPr>
-        <w:jc w:val="center"/>
-        <w:rPr>
-          <w:rFonts w:ascii="Times New Roman" w:hAnsi="Times New Roman"/>
-          <w:sz w:val="20"/>
-          <w:szCs w:val="20"/>
-        </w:rPr>
-      </w:pPr>
-    </w:p>
-    <w:p>
-      <w:pPr>
-        <w:jc w:val="center"/>
-        <w:rPr>
-          <w:rFonts w:ascii="Times New Roman" w:hAnsi="Times New Roman"/>
-          <w:sz w:val="20"/>
-          <w:szCs w:val="20"/>
-        </w:rPr>
-      </w:pPr>
-    </w:p>
-    <w:p>
-      <w:pPr>
-        <w:jc w:val="center"/>
-        <w:rPr>
-          <w:rFonts w:ascii="Times New Roman" w:hAnsi="Times New Roman"/>
-          <w:sz w:val="20"/>
-          <w:szCs w:val="20"/>
-        </w:rPr>
-      </w:pPr>
-    </w:p>
-    <w:p>
-      <w:pPr>
-        <w:jc w:val="center"/>
-        <w:rPr>
-          <w:rFonts w:ascii="Times New Roman" w:hAnsi="Times New Roman"/>
-          <w:sz w:val="20"/>
-          <w:szCs w:val="20"/>
-        </w:rPr>
-      </w:pPr>
-    </w:p>
-    <w:p>
-      <w:pPr>
-        <w:jc w:val="center"/>
-        <w:rPr>
-          <w:rFonts w:ascii="Times New Roman" w:hAnsi="Times New Roman"/>
-          <w:sz w:val="20"/>
-          <w:szCs w:val="20"/>
-        </w:rPr>
-      </w:pPr>
-    </w:p>
     <w:p>
       <w:pPr>
         <w:jc w:val="center"/>
@@ -979,7 +1425,7 @@
     <w:p>
       <w:pPr>
         <w:pStyle w:val="NormalWeb"/>
-        <w:ind w:left="720"/>
+        <w:ind w:left="990"/>
         <w:jc w:val="both"/>
         <w:rPr>
           <w:sz w:val="20"/>
@@ -1031,7 +1477,7 @@
     <w:p>
       <w:pPr>
         <w:pStyle w:val="NormalWeb"/>
-        <w:ind w:left="720"/>
+        <w:ind w:left="990"/>
         <w:jc w:val="both"/>
         <w:rPr>
           <w:sz w:val="20"/>
@@ -1049,7 +1495,7 @@
     <w:p>
       <w:pPr>
         <w:pStyle w:val="NormalWeb"/>
-        <w:ind w:left="720"/>
+        <w:ind w:left="990"/>
         <w:jc w:val="both"/>
         <w:rPr>
           <w:sz w:val="20"/>
@@ -1067,7 +1513,7 @@
     <w:p>
       <w:pPr>
         <w:pStyle w:val="NormalWeb"/>
-        <w:ind w:left="720"/>
+        <w:ind w:left="990"/>
         <w:jc w:val="both"/>
         <w:rPr>
           <w:sz w:val="20"/>
@@ -1085,7 +1531,7 @@
     <w:p>
       <w:pPr>
         <w:pStyle w:val="NormalWeb"/>
-        <w:ind w:left="720"/>
+        <w:ind w:left="990"/>
         <w:jc w:val="both"/>
         <w:rPr>
           <w:sz w:val="20"/>
@@ -1099,6 +1545,26 @@
         </w:rPr>
         <w:t>This investigation reveals that steganography is more than just a means of hiding; it represents a blend of historical insight and contemporary technological progress, where messages are concealed within both the physical and the digital worlds, seen and unseen. In today’s world, where constant connection brings increased privacy and security risks, the study of steganography becomes crucial, providing a hidden haven for information protection in the midst of overwhelming digital chatter.</w:t>
       </w:r>
+    </w:p>
+    <w:p>
+      <w:pPr>
+        <w:jc w:val="both"/>
+        <w:rPr>
+          <w:rFonts w:ascii="Times New Roman" w:hAnsi="Times New Roman"/>
+          <w:sz w:val="20"/>
+          <w:szCs w:val="20"/>
+        </w:rPr>
+      </w:pPr>
+    </w:p>
+    <w:p>
+      <w:pPr>
+        <w:jc w:val="both"/>
+        <w:rPr>
+          <w:rFonts w:ascii="Times New Roman" w:hAnsi="Times New Roman"/>
+          <w:sz w:val="20"/>
+          <w:szCs w:val="20"/>
+        </w:rPr>
+      </w:pPr>
     </w:p>
     <w:p>
       <w:pPr>
@@ -1140,7 +1606,7 @@
     <w:p>
       <w:pPr>
         <w:spacing w:after="0"/>
-        <w:ind w:left="720"/>
+        <w:ind w:left="990"/>
         <w:jc w:val="both"/>
         <w:rPr>
           <w:rFonts w:ascii="Times New Roman" w:hAnsi="Times New Roman"/>
@@ -1160,6 +1626,7 @@
     <w:p>
       <w:pPr>
         <w:spacing w:after="0"/>
+        <w:ind w:left="270"/>
         <w:jc w:val="both"/>
         <w:rPr>
           <w:rFonts w:ascii="Times New Roman" w:hAnsi="Times New Roman"/>
@@ -1171,7 +1638,7 @@
     <w:p>
       <w:pPr>
         <w:spacing w:after="0"/>
-        <w:ind w:left="720"/>
+        <w:ind w:left="990"/>
         <w:jc w:val="both"/>
         <w:rPr>
           <w:rFonts w:ascii="Times New Roman" w:hAnsi="Times New Roman"/>
@@ -1191,6 +1658,7 @@
     <w:p>
       <w:pPr>
         <w:spacing w:after="0"/>
+        <w:ind w:left="270"/>
         <w:jc w:val="both"/>
         <w:rPr>
           <w:rFonts w:ascii="Times New Roman" w:hAnsi="Times New Roman"/>
@@ -1202,7 +1670,7 @@
     <w:p>
       <w:pPr>
         <w:spacing w:after="0"/>
-        <w:ind w:left="720"/>
+        <w:ind w:left="990"/>
         <w:jc w:val="both"/>
         <w:rPr>
           <w:rFonts w:ascii="Times New Roman" w:hAnsi="Times New Roman"/>
@@ -1216,21 +1684,13 @@
           <w:sz w:val="20"/>
           <w:szCs w:val="20"/>
         </w:rPr>
-        <w:t xml:space="preserve">Theoretical studies delve into the mathematical principles underlying steganography, analyzing factors such as capacity, imperceptibility, and robustness of hidden data. These investigations often employ </w:t>
-      </w:r>
-      <w:r>
-        <w:rPr>
-          <w:rFonts w:ascii="Times New Roman" w:hAnsi="Times New Roman"/>
-          <w:sz w:val="20"/>
-          <w:szCs w:val="20"/>
-        </w:rPr>
-        <w:lastRenderedPageBreak/>
-        <w:t>mathematical models like information theory and signal processing to optimize steganographic algorithms for efficient data embedding and extraction while maintaining covert communication.</w:t>
+        <w:t>Theoretical studies delve into the mathematical principles underlying steganography, analyzing factors such as capacity, imperceptibility, and robustness of hidden data. These investigations often employ mathematical models like information theory and signal processing to optimize steganographic algorithms for efficient data embedding and extraction while maintaining covert communication.</w:t>
       </w:r>
     </w:p>
     <w:p>
       <w:pPr>
         <w:spacing w:after="0"/>
+        <w:ind w:left="270"/>
         <w:jc w:val="both"/>
         <w:rPr>
           <w:rFonts w:ascii="Times New Roman" w:hAnsi="Times New Roman"/>
@@ -1242,7 +1702,7 @@
     <w:p>
       <w:pPr>
         <w:spacing w:after="0"/>
-        <w:ind w:left="720"/>
+        <w:ind w:left="990"/>
         <w:jc w:val="both"/>
         <w:rPr>
           <w:rFonts w:ascii="Times New Roman" w:hAnsi="Times New Roman"/>
@@ -1262,6 +1722,7 @@
     <w:p>
       <w:pPr>
         <w:spacing w:after="0"/>
+        <w:ind w:left="270"/>
         <w:jc w:val="both"/>
         <w:rPr>
           <w:rFonts w:ascii="Times New Roman" w:hAnsi="Times New Roman"/>
@@ -1273,7 +1734,7 @@
     <w:p>
       <w:pPr>
         <w:spacing w:after="0"/>
-        <w:ind w:left="720"/>
+        <w:ind w:left="990"/>
         <w:jc w:val="both"/>
         <w:rPr>
           <w:rFonts w:ascii="Times New Roman" w:hAnsi="Times New Roman"/>
@@ -1293,6 +1754,7 @@
     <w:p>
       <w:pPr>
         <w:spacing w:after="0"/>
+        <w:ind w:left="270"/>
         <w:jc w:val="both"/>
         <w:rPr>
           <w:rFonts w:ascii="Times New Roman" w:hAnsi="Times New Roman"/>
@@ -1304,7 +1766,7 @@
     <w:p>
       <w:pPr>
         <w:spacing w:after="0"/>
-        <w:ind w:left="720"/>
+        <w:ind w:left="990"/>
         <w:jc w:val="both"/>
         <w:rPr>
           <w:rFonts w:ascii="Times New Roman" w:hAnsi="Times New Roman"/>
@@ -1371,7 +1833,7 @@
     <w:p>
       <w:pPr>
         <w:pStyle w:val="ListParagraph"/>
-        <w:ind w:left="360" w:firstLine="360"/>
+        <w:ind w:left="630" w:firstLine="360"/>
         <w:rPr>
           <w:rFonts w:ascii="Times New Roman" w:hAnsi="Times New Roman"/>
           <w:sz w:val="20"/>
@@ -1390,7 +1852,7 @@
     <w:p>
       <w:pPr>
         <w:pStyle w:val="ListParagraph"/>
-        <w:ind w:left="360" w:firstLine="360"/>
+        <w:ind w:left="630" w:firstLine="360"/>
         <w:rPr>
           <w:rFonts w:ascii="Times New Roman" w:hAnsi="Times New Roman"/>
           <w:sz w:val="20"/>
@@ -1405,6 +1867,7 @@
           <w:ilvl w:val="1"/>
           <w:numId w:val="1"/>
         </w:numPr>
+        <w:ind w:left="1350"/>
         <w:rPr>
           <w:rFonts w:ascii="Times New Roman" w:hAnsi="Times New Roman"/>
           <w:sz w:val="20"/>
@@ -1423,7 +1886,7 @@
     <w:p>
       <w:pPr>
         <w:pStyle w:val="ListParagraph"/>
-        <w:ind w:left="1080"/>
+        <w:ind w:left="1350"/>
         <w:rPr>
           <w:rFonts w:ascii="Times New Roman" w:hAnsi="Times New Roman"/>
           <w:sz w:val="20"/>
@@ -1450,7 +1913,7 @@
     <w:p>
       <w:pPr>
         <w:pStyle w:val="ListParagraph"/>
-        <w:ind w:left="1080"/>
+        <w:ind w:left="1350"/>
         <w:rPr>
           <w:rFonts w:ascii="Times New Roman" w:hAnsi="Times New Roman"/>
           <w:sz w:val="20"/>
@@ -1465,6 +1928,7 @@
           <w:ilvl w:val="1"/>
           <w:numId w:val="1"/>
         </w:numPr>
+        <w:ind w:left="1350"/>
         <w:rPr>
           <w:rFonts w:ascii="Times New Roman" w:hAnsi="Times New Roman"/>
           <w:sz w:val="20"/>
@@ -1483,7 +1947,7 @@
     <w:p>
       <w:pPr>
         <w:pStyle w:val="ListParagraph"/>
-        <w:ind w:firstLine="360"/>
+        <w:ind w:left="990" w:firstLine="360"/>
         <w:rPr>
           <w:rFonts w:ascii="Times New Roman" w:hAnsi="Times New Roman"/>
           <w:sz w:val="20"/>
@@ -1502,6 +1966,7 @@
     <w:p>
       <w:pPr>
         <w:pStyle w:val="ListParagraph"/>
+        <w:ind w:left="990"/>
         <w:rPr>
           <w:rFonts w:ascii="Times New Roman" w:hAnsi="Times New Roman"/>
           <w:sz w:val="20"/>
@@ -1512,7 +1977,7 @@
     <w:p>
       <w:pPr>
         <w:pStyle w:val="ListParagraph"/>
-        <w:ind w:left="1080"/>
+        <w:ind w:left="1350"/>
         <w:rPr>
           <w:rFonts w:ascii="Times New Roman" w:hAnsi="Times New Roman"/>
           <w:sz w:val="20"/>
@@ -1531,6 +1996,7 @@
     <w:p>
       <w:pPr>
         <w:pStyle w:val="ListParagraph"/>
+        <w:ind w:left="990"/>
         <w:rPr>
           <w:rFonts w:ascii="Times New Roman" w:hAnsi="Times New Roman"/>
           <w:sz w:val="20"/>
@@ -1541,7 +2007,7 @@
     <w:p>
       <w:pPr>
         <w:pStyle w:val="ListParagraph"/>
-        <w:ind w:firstLine="360"/>
+        <w:ind w:left="990" w:firstLine="360"/>
         <w:rPr>
           <w:rFonts w:ascii="Times New Roman" w:hAnsi="Times New Roman"/>
           <w:sz w:val="20"/>
@@ -1560,6 +2026,7 @@
     <w:p>
       <w:pPr>
         <w:pStyle w:val="ListParagraph"/>
+        <w:ind w:left="990"/>
         <w:rPr>
           <w:rFonts w:ascii="Times New Roman" w:hAnsi="Times New Roman"/>
           <w:sz w:val="20"/>
@@ -1570,7 +2037,7 @@
     <w:p>
       <w:pPr>
         <w:pStyle w:val="ListParagraph"/>
-        <w:ind w:left="1080"/>
+        <w:ind w:left="1350"/>
         <w:rPr>
           <w:rFonts w:ascii="Times New Roman" w:hAnsi="Times New Roman"/>
           <w:sz w:val="20"/>
@@ -1589,6 +2056,7 @@
     <w:p>
       <w:pPr>
         <w:pStyle w:val="ListParagraph"/>
+        <w:ind w:left="990"/>
         <w:rPr>
           <w:rFonts w:ascii="Times New Roman" w:hAnsi="Times New Roman"/>
           <w:sz w:val="20"/>
@@ -1607,7 +2075,7 @@
     <w:p>
       <w:pPr>
         <w:pStyle w:val="ListParagraph"/>
-        <w:ind w:firstLine="360"/>
+        <w:ind w:left="990" w:firstLine="360"/>
         <w:rPr>
           <w:rFonts w:ascii="Times New Roman" w:hAnsi="Times New Roman"/>
           <w:sz w:val="20"/>
@@ -1626,6 +2094,7 @@
     <w:p>
       <w:pPr>
         <w:pStyle w:val="ListParagraph"/>
+        <w:ind w:left="990"/>
         <w:rPr>
           <w:rFonts w:ascii="Times New Roman" w:hAnsi="Times New Roman"/>
           <w:sz w:val="20"/>
@@ -1636,25 +2105,35 @@
     <w:p>
       <w:pPr>
         <w:pStyle w:val="ListParagraph"/>
-        <w:ind w:left="1080"/>
-        <w:rPr>
-          <w:rFonts w:ascii="Times New Roman" w:hAnsi="Times New Roman"/>
-          <w:sz w:val="20"/>
-          <w:szCs w:val="20"/>
-        </w:rPr>
-      </w:pPr>
-      <w:r>
-        <w:rPr>
-          <w:rFonts w:ascii="Times New Roman" w:hAnsi="Times New Roman"/>
-          <w:sz w:val="20"/>
-          <w:szCs w:val="20"/>
-        </w:rPr>
-        <w:t>In the encryption process, the encrypt_text_in_image() function amalgamates text data into the image while ensuring seamless concealment. Initially, the image is flattened to facilitate efficient data manipulation. Special escape characters are strategically inserted within the image to demarcate the boundaries of the hidden message. For each character in the input text, the function dynamically adjusts the LSBs of the image pixels, thereby encoding the text imperceptibly into the image data.</w:t>
+        <w:ind w:left="1350"/>
+        <w:rPr>
+          <w:rFonts w:ascii="Times New Roman" w:hAnsi="Times New Roman"/>
+          <w:sz w:val="20"/>
+          <w:szCs w:val="20"/>
+        </w:rPr>
+      </w:pPr>
+      <w:r>
+        <w:rPr>
+          <w:rFonts w:ascii="Times New Roman" w:hAnsi="Times New Roman"/>
+          <w:sz w:val="20"/>
+          <w:szCs w:val="20"/>
+        </w:rPr>
+        <w:t xml:space="preserve">In the encryption process, the encrypt_text_in_image() function amalgamates text data into the image while ensuring seamless concealment. Initially, the image is flattened to facilitate efficient data manipulation. Special escape characters are strategically inserted within the </w:t>
+      </w:r>
+      <w:r>
+        <w:rPr>
+          <w:rFonts w:ascii="Times New Roman" w:hAnsi="Times New Roman"/>
+          <w:sz w:val="20"/>
+          <w:szCs w:val="20"/>
+        </w:rPr>
+        <w:lastRenderedPageBreak/>
+        <w:t>image to demarcate the boundaries of the hidden message. For each character in the input text, the function dynamically adjusts the LSBs of the image pixels, thereby encoding the text imperceptibly into the image data.</w:t>
       </w:r>
     </w:p>
     <w:p>
       <w:pPr>
         <w:pStyle w:val="ListParagraph"/>
+        <w:ind w:left="990"/>
         <w:rPr>
           <w:rFonts w:ascii="Times New Roman" w:hAnsi="Times New Roman"/>
           <w:sz w:val="20"/>
@@ -1665,26 +2144,26 @@
     <w:p>
       <w:pPr>
         <w:pStyle w:val="ListParagraph"/>
-        <w:ind w:firstLine="360"/>
-        <w:rPr>
-          <w:rFonts w:ascii="Times New Roman" w:hAnsi="Times New Roman"/>
-          <w:sz w:val="20"/>
-          <w:szCs w:val="20"/>
-        </w:rPr>
-      </w:pPr>
-      <w:r>
-        <w:rPr>
-          <w:rFonts w:ascii="Times New Roman" w:hAnsi="Times New Roman"/>
-          <w:sz w:val="20"/>
-          <w:szCs w:val="20"/>
-        </w:rPr>
-        <w:lastRenderedPageBreak/>
+        <w:ind w:left="990" w:firstLine="360"/>
+        <w:rPr>
+          <w:rFonts w:ascii="Times New Roman" w:hAnsi="Times New Roman"/>
+          <w:sz w:val="20"/>
+          <w:szCs w:val="20"/>
+        </w:rPr>
+      </w:pPr>
+      <w:r>
+        <w:rPr>
+          <w:rFonts w:ascii="Times New Roman" w:hAnsi="Times New Roman"/>
+          <w:sz w:val="20"/>
+          <w:szCs w:val="20"/>
+        </w:rPr>
         <w:t>Function: save_image(image, path)</w:t>
       </w:r>
     </w:p>
     <w:p>
       <w:pPr>
         <w:pStyle w:val="ListParagraph"/>
+        <w:ind w:left="990"/>
         <w:rPr>
           <w:rFonts w:ascii="Times New Roman" w:hAnsi="Times New Roman"/>
           <w:sz w:val="20"/>
@@ -1695,7 +2174,7 @@
     <w:p>
       <w:pPr>
         <w:pStyle w:val="ListParagraph"/>
-        <w:ind w:left="1080"/>
+        <w:ind w:left="1350"/>
         <w:jc w:val="both"/>
         <w:rPr>
           <w:rFonts w:ascii="Times New Roman" w:hAnsi="Times New Roman"/>
@@ -1715,6 +2194,7 @@
     <w:p>
       <w:pPr>
         <w:pStyle w:val="ListParagraph"/>
+        <w:ind w:left="990"/>
         <w:jc w:val="both"/>
         <w:rPr>
           <w:rFonts w:ascii="Times New Roman" w:hAnsi="Times New Roman"/>
@@ -1726,7 +2206,7 @@
     <w:p>
       <w:pPr>
         <w:pStyle w:val="ListParagraph"/>
-        <w:ind w:firstLine="360"/>
+        <w:ind w:left="990" w:firstLine="360"/>
         <w:jc w:val="both"/>
         <w:rPr>
           <w:rFonts w:ascii="Times New Roman" w:hAnsi="Times New Roman"/>
@@ -1746,6 +2226,7 @@
     <w:p>
       <w:pPr>
         <w:pStyle w:val="ListParagraph"/>
+        <w:ind w:left="990"/>
         <w:jc w:val="both"/>
         <w:rPr>
           <w:rFonts w:ascii="Times New Roman" w:hAnsi="Times New Roman"/>
@@ -1757,7 +2238,7 @@
     <w:p>
       <w:pPr>
         <w:pStyle w:val="ListParagraph"/>
-        <w:ind w:left="1080"/>
+        <w:ind w:left="1350"/>
         <w:jc w:val="both"/>
         <w:rPr>
           <w:rFonts w:ascii="Times New Roman" w:hAnsi="Times New Roman"/>
@@ -1822,7 +2303,7 @@
     </w:p>
     <w:p>
       <w:pPr>
-        <w:ind w:left="720"/>
+        <w:ind w:left="990"/>
         <w:rPr>
           <w:sz w:val="20"/>
           <w:szCs w:val="20"/>
@@ -1838,7 +2319,7 @@
     </w:p>
     <w:p>
       <w:pPr>
-        <w:ind w:left="720"/>
+        <w:ind w:left="990"/>
         <w:rPr>
           <w:sz w:val="20"/>
           <w:szCs w:val="20"/>
@@ -1854,7 +2335,7 @@
     </w:p>
     <w:p>
       <w:pPr>
-        <w:ind w:left="720"/>
+        <w:ind w:left="270" w:firstLine="720"/>
         <w:jc w:val="both"/>
         <w:rPr>
           <w:rFonts w:ascii="Times New Roman" w:hAnsi="Times New Roman"/>
@@ -2726,7 +3207,6 @@
           <w:sz w:val="20"/>
           <w:szCs w:val="20"/>
         </w:rPr>
-        <w:lastRenderedPageBreak/>
         <w:t>FUTURE SCOPE</w:t>
       </w:r>
     </w:p>
@@ -2743,6 +3223,44 @@
     </w:p>
     <w:p>
       <w:pPr>
+        <w:ind w:left="990"/>
+        <w:jc w:val="both"/>
+        <w:rPr>
+          <w:rFonts w:ascii="Times New Roman" w:hAnsi="Times New Roman"/>
+          <w:sz w:val="20"/>
+          <w:szCs w:val="20"/>
+        </w:rPr>
+      </w:pPr>
+      <w:r>
+        <w:rPr>
+          <w:rFonts w:ascii="Times New Roman" w:hAnsi="Times New Roman"/>
+          <w:sz w:val="20"/>
+          <w:szCs w:val="20"/>
+        </w:rPr>
+        <w:t>Presently, the embedded message appears only once in the encrypted image. Consequently, if that specific portion of the image is corrupted or inadvertently cropped by an application, the message would be irretrievably lost. To address this vulnerability, we are endeavoring to devise a method wherein the message will be embedded multiple times throughout the image, spanning from its corners to its center and surrounding areas.</w:t>
+      </w:r>
+    </w:p>
+    <w:p>
+      <w:pPr>
+        <w:ind w:left="990"/>
+        <w:jc w:val="both"/>
+        <w:rPr>
+          <w:rFonts w:ascii="Times New Roman" w:hAnsi="Times New Roman"/>
+          <w:sz w:val="20"/>
+          <w:szCs w:val="20"/>
+        </w:rPr>
+      </w:pPr>
+      <w:r>
+        <w:rPr>
+          <w:rFonts w:ascii="Times New Roman" w:hAnsi="Times New Roman"/>
+          <w:sz w:val="20"/>
+          <w:szCs w:val="20"/>
+        </w:rPr>
+        <w:t>This approach eliminates the need to conceal bits within every individual pixel, albeit at the cost of increased processing time. By strategically selecting key locations and preserving copies of the embedded messages, we aim to ensure sufficient redundancy and accuracy to mitigate any potential corruption or cropping issues effectively.</w:t>
+      </w:r>
+    </w:p>
+    <w:p>
+      <w:pPr>
         <w:ind w:left="720"/>
         <w:jc w:val="both"/>
         <w:rPr>
@@ -2751,48 +3269,42 @@
           <w:szCs w:val="20"/>
         </w:rPr>
       </w:pPr>
-      <w:r>
-        <w:rPr>
-          <w:rFonts w:ascii="Times New Roman" w:hAnsi="Times New Roman"/>
-          <w:sz w:val="20"/>
-          <w:szCs w:val="20"/>
-        </w:rPr>
-        <w:t>Presently, the embedded message appears only once in the encrypted image. Consequently, if that specific portion of the image is corrupted or inadvertently cropped by an application, the message would be irretrievably lost. To address this vulnerability, we are endeavoring to devise a method wherein the message will be embedded multiple times throughout the image, spanning from its corners to its center and surrounding areas.</w:t>
-      </w:r>
-    </w:p>
-    <w:p>
-      <w:pPr>
-        <w:ind w:left="720"/>
+    </w:p>
+    <w:p>
+      <w:pPr>
+        <w:ind w:left="990"/>
         <w:jc w:val="both"/>
         <w:rPr>
           <w:rFonts w:ascii="Times New Roman" w:hAnsi="Times New Roman"/>
-          <w:sz w:val="20"/>
-          <w:szCs w:val="20"/>
-        </w:rPr>
-      </w:pPr>
-      <w:r>
-        <w:rPr>
-          <w:rFonts w:ascii="Times New Roman" w:hAnsi="Times New Roman"/>
-          <w:sz w:val="20"/>
-          <w:szCs w:val="20"/>
-        </w:rPr>
-        <w:t>This approach eliminates the need to conceal bits within every individual pixel, albeit at the cost of increased processing time. By strategically selecting key locations and preserving copies of the embedded messages, we aim to ensure sufficient redundancy and accuracy to mitigate any potential corruption or cropping issues effectively.</w:t>
-      </w:r>
-    </w:p>
-    <w:p>
-      <w:pPr>
-        <w:ind w:left="720"/>
+          <w:b/>
+          <w:bCs/>
+          <w:sz w:val="20"/>
+          <w:szCs w:val="20"/>
+        </w:rPr>
+      </w:pPr>
+      <w:r>
+        <w:rPr>
+          <w:rFonts w:ascii="Times New Roman" w:hAnsi="Times New Roman"/>
+          <w:sz w:val="20"/>
+          <w:szCs w:val="20"/>
+        </w:rPr>
+        <w:t>Furthermore, we are also developing an algorithm that diverges from the conventional method of simply encoding bits into the least significant bit (LSB) of an image. Instead, our algorithm strategically selects pixels at intervals of (n*n + 1) to embed the message. This approach ensures that even if an adversarial user attempts to scrutinize all the bits, they won't discern the message easily, except for a few bits. We incorporate escape characters strategically placed in the gaps that deviate from the formula. As a result, only the initial few characters of the message can be deciphered from the image.</w:t>
+      </w:r>
+    </w:p>
+    <w:p>
+      <w:pPr>
         <w:jc w:val="both"/>
         <w:rPr>
           <w:rFonts w:ascii="Times New Roman" w:hAnsi="Times New Roman"/>
-          <w:sz w:val="20"/>
-          <w:szCs w:val="20"/>
-        </w:rPr>
-      </w:pPr>
-    </w:p>
-    <w:p>
-      <w:pPr>
-        <w:ind w:left="720"/>
+          <w:b/>
+          <w:bCs/>
+          <w:sz w:val="20"/>
+          <w:szCs w:val="20"/>
+        </w:rPr>
+      </w:pPr>
+    </w:p>
+    <w:p>
+      <w:pPr>
         <w:jc w:val="both"/>
         <w:rPr>
           <w:rFonts w:ascii="Times New Roman" w:hAnsi="Times New Roman"/>
@@ -2802,14 +3314,6 @@
           <w:szCs w:val="20"/>
         </w:rPr>
       </w:pPr>
-      <w:r>
-        <w:rPr>
-          <w:rFonts w:ascii="Times New Roman" w:hAnsi="Times New Roman"/>
-          <w:sz w:val="20"/>
-          <w:szCs w:val="20"/>
-        </w:rPr>
-        <w:t>Furthermore, we are also developing an algorithm that diverges from the conventional method of simply encoding bits into the least significant bit (LSB) of an image. Instead, our algorithm strategically selects pixels at intervals of (n*n + 1) to embed the message. This approach ensures that even if an adversarial user attempts to scrutinize all the bits, they won't discern the message easily, except for a few bits. We incorporate escape characters strategically placed in the gaps that deviate from the formula. As a result, only the initial few characters of the message can be deciphered from the image.</w:t>
-      </w:r>
     </w:p>
     <w:p>
       <w:pPr>
@@ -2825,7 +3329,11 @@
     </w:p>
     <w:p>
       <w:pPr>
-        <w:ind w:firstLine="360"/>
+        <w:pStyle w:val="ListParagraph"/>
+        <w:numPr>
+          <w:ilvl w:val="0"/>
+          <w:numId w:val="1"/>
+        </w:numPr>
         <w:jc w:val="both"/>
         <w:rPr>
           <w:rFonts w:ascii="Times New Roman" w:hAnsi="Times New Roman"/>
@@ -2977,7 +3485,10 @@
     <w:p>
       <w:pPr>
         <w:pStyle w:val="ListParagraph"/>
-        <w:ind w:left="360"/>
+        <w:numPr>
+          <w:ilvl w:val="0"/>
+          <w:numId w:val="1"/>
+        </w:numPr>
         <w:rPr>
           <w:rFonts w:ascii="Times New Roman" w:hAnsi="Times New Roman"/>
           <w:b/>
@@ -3000,7 +3511,7 @@
     <w:p>
       <w:pPr>
         <w:pStyle w:val="ListParagraph"/>
-        <w:ind w:left="360"/>
+        <w:ind w:left="990"/>
         <w:rPr>
           <w:rFonts w:ascii="Times New Roman" w:hAnsi="Times New Roman"/>
           <w:b/>
@@ -3012,133 +3523,31 @@
     </w:p>
     <w:p>
       <w:pPr>
-        <w:pStyle w:val="ListParagraph"/>
-        <w:ind w:left="360"/>
-        <w:rPr>
-          <w:rFonts w:ascii="Times New Roman" w:hAnsi="Times New Roman"/>
-          <w:sz w:val="20"/>
-          <w:szCs w:val="20"/>
-        </w:rPr>
-      </w:pPr>
-      <w:r>
-        <w:rPr>
-          <w:rFonts w:ascii="Times New Roman" w:hAnsi="Times New Roman"/>
-          <w:sz w:val="20"/>
-          <w:szCs w:val="20"/>
-        </w:rPr>
-        <w:t>&lt;Create a Github account and add your code, dataset</w:t>
-      </w:r>
-      <w:r>
-        <w:rPr>
-          <w:rFonts w:ascii="Times New Roman" w:hAnsi="Times New Roman"/>
-          <w:sz w:val="20"/>
-          <w:szCs w:val="20"/>
-        </w:rPr>
-        <w:t xml:space="preserve"> and </w:t>
-      </w:r>
-      <w:r>
-        <w:rPr>
-          <w:rFonts w:ascii="Times New Roman" w:hAnsi="Times New Roman"/>
-          <w:sz w:val="20"/>
-          <w:szCs w:val="20"/>
-        </w:rPr>
-        <w:t>readme file&gt;</w:t>
-      </w:r>
-    </w:p>
-    <w:p>
-      <w:pPr>
-        <w:pStyle w:val="ListParagraph"/>
-        <w:ind w:left="360"/>
-        <w:rPr>
-          <w:rFonts w:ascii="Times New Roman" w:hAnsi="Times New Roman"/>
-          <w:sz w:val="20"/>
-          <w:szCs w:val="20"/>
-        </w:rPr>
-      </w:pPr>
-    </w:p>
-    <w:p>
-      <w:pPr>
-        <w:pStyle w:val="ListParagraph"/>
-        <w:ind w:left="360"/>
-        <w:rPr>
-          <w:rFonts w:ascii="Times New Roman" w:hAnsi="Times New Roman"/>
-          <w:sz w:val="20"/>
-          <w:szCs w:val="20"/>
-        </w:rPr>
-      </w:pPr>
-      <w:r>
-        <w:rPr>
-          <w:rFonts w:ascii="Times New Roman" w:hAnsi="Times New Roman"/>
-          <w:sz w:val="20"/>
-          <w:szCs w:val="20"/>
-        </w:rPr>
-        <w:t>&lt;</w:t>
-      </w:r>
-      <w:r>
-        <w:rPr>
-          <w:rFonts w:ascii="Times New Roman" w:hAnsi="Times New Roman"/>
-          <w:sz w:val="20"/>
-          <w:szCs w:val="20"/>
-        </w:rPr>
-        <w:t>Past the link he</w:t>
-      </w:r>
-      <w:r>
-        <w:rPr>
-          <w:rFonts w:ascii="Times New Roman" w:hAnsi="Times New Roman"/>
-          <w:sz w:val="20"/>
-          <w:szCs w:val="20"/>
-        </w:rPr>
-        <w:t>re&gt;</w:t>
-      </w:r>
-    </w:p>
-    <w:p>
-      <w:pPr>
-        <w:jc w:val="center"/>
-        <w:rPr>
-          <w:rFonts w:ascii="Times New Roman" w:hAnsi="Times New Roman"/>
-          <w:sz w:val="20"/>
-          <w:szCs w:val="20"/>
-        </w:rPr>
-      </w:pPr>
-    </w:p>
-    <w:p>
-      <w:pPr>
-        <w:jc w:val="center"/>
-        <w:rPr>
-          <w:rFonts w:ascii="Times New Roman" w:hAnsi="Times New Roman"/>
-          <w:sz w:val="20"/>
-          <w:szCs w:val="20"/>
-        </w:rPr>
-      </w:pPr>
-    </w:p>
-    <w:p>
-      <w:pPr>
-        <w:jc w:val="center"/>
-        <w:rPr>
-          <w:rFonts w:ascii="Times New Roman" w:hAnsi="Times New Roman"/>
-          <w:sz w:val="20"/>
-          <w:szCs w:val="20"/>
-        </w:rPr>
-      </w:pPr>
-    </w:p>
-    <w:p>
-      <w:pPr>
-        <w:jc w:val="center"/>
-        <w:rPr>
-          <w:rFonts w:ascii="Times New Roman" w:hAnsi="Times New Roman"/>
-          <w:sz w:val="20"/>
-          <w:szCs w:val="20"/>
-        </w:rPr>
-      </w:pPr>
-    </w:p>
-    <w:p>
-      <w:pPr>
-        <w:rPr>
-          <w:rFonts w:ascii="Times New Roman" w:hAnsi="Times New Roman"/>
-          <w:sz w:val="20"/>
-          <w:szCs w:val="20"/>
-        </w:rPr>
-      </w:pPr>
+        <w:ind w:left="270" w:firstLine="720"/>
+        <w:rPr>
+          <w:rFonts w:ascii="Times New Roman" w:hAnsi="Times New Roman"/>
+          <w:sz w:val="20"/>
+          <w:szCs w:val="20"/>
+        </w:rPr>
+      </w:pPr>
+      <w:r>
+        <w:fldChar w:fldCharType="begin"/>
+      </w:r>
+      <w:r>
+        <w:instrText>HYPERLINK "https://github.com/YashKanani11/SecureIMG-stegnography"</w:instrText>
+      </w:r>
+      <w:r>
+        <w:fldChar w:fldCharType="separate"/>
+      </w:r>
+      <w:r>
+        <w:rPr>
+          <w:rStyle w:val="Hyperlink"/>
+        </w:rPr>
+        <w:t>GitHub - YashKanani11/SecureIMG-stegnography</w:t>
+      </w:r>
+      <w:r>
+        <w:fldChar w:fldCharType="end"/>
+      </w:r>
     </w:p>
     <w:p>
       <w:pPr>
@@ -3171,7 +3580,7 @@
       <w:lvlText w:val="%1."/>
       <w:lvlJc w:val="left"/>
       <w:pPr>
-        <w:ind w:left="720" w:hanging="360"/>
+        <w:ind w:left="5400" w:hanging="360"/>
       </w:pPr>
       <w:rPr>
         <w:rFonts w:hint="default"/>
@@ -3183,7 +3592,7 @@
       <w:lvlText w:val="%2."/>
       <w:lvlJc w:val="left"/>
       <w:pPr>
-        <w:ind w:left="1440" w:hanging="360"/>
+        <w:ind w:left="6120" w:hanging="360"/>
       </w:pPr>
     </w:lvl>
     <w:lvl w:ilvl="2" w:tplc="4009001B" w:tentative="1">
@@ -3192,7 +3601,7 @@
       <w:lvlText w:val="%3."/>
       <w:lvlJc w:val="right"/>
       <w:pPr>
-        <w:ind w:left="2160" w:hanging="180"/>
+        <w:ind w:left="6840" w:hanging="180"/>
       </w:pPr>
     </w:lvl>
     <w:lvl w:ilvl="3" w:tplc="4009000F" w:tentative="1">
@@ -3201,7 +3610,7 @@
       <w:lvlText w:val="%4."/>
       <w:lvlJc w:val="left"/>
       <w:pPr>
-        <w:ind w:left="2880" w:hanging="360"/>
+        <w:ind w:left="7560" w:hanging="360"/>
       </w:pPr>
     </w:lvl>
     <w:lvl w:ilvl="4" w:tplc="40090019" w:tentative="1">
@@ -3210,7 +3619,7 @@
       <w:lvlText w:val="%5."/>
       <w:lvlJc w:val="left"/>
       <w:pPr>
-        <w:ind w:left="3600" w:hanging="360"/>
+        <w:ind w:left="8280" w:hanging="360"/>
       </w:pPr>
     </w:lvl>
     <w:lvl w:ilvl="5" w:tplc="4009001B" w:tentative="1">
@@ -3219,7 +3628,7 @@
       <w:lvlText w:val="%6."/>
       <w:lvlJc w:val="right"/>
       <w:pPr>
-        <w:ind w:left="4320" w:hanging="180"/>
+        <w:ind w:left="9000" w:hanging="180"/>
       </w:pPr>
     </w:lvl>
     <w:lvl w:ilvl="6" w:tplc="4009000F" w:tentative="1">
@@ -3228,7 +3637,7 @@
       <w:lvlText w:val="%7."/>
       <w:lvlJc w:val="left"/>
       <w:pPr>
-        <w:ind w:left="5040" w:hanging="360"/>
+        <w:ind w:left="9720" w:hanging="360"/>
       </w:pPr>
     </w:lvl>
     <w:lvl w:ilvl="7" w:tplc="40090019" w:tentative="1">
@@ -3237,7 +3646,7 @@
       <w:lvlText w:val="%8."/>
       <w:lvlJc w:val="left"/>
       <w:pPr>
-        <w:ind w:left="5760" w:hanging="360"/>
+        <w:ind w:left="10440" w:hanging="360"/>
       </w:pPr>
     </w:lvl>
     <w:lvl w:ilvl="8" w:tplc="4009001B" w:tentative="1">
@@ -3246,7 +3655,7 @@
       <w:lvlText w:val="%9."/>
       <w:lvlJc w:val="right"/>
       <w:pPr>
-        <w:ind w:left="6480" w:hanging="180"/>
+        <w:ind w:left="11160" w:hanging="180"/>
       </w:pPr>
     </w:lvl>
   </w:abstractNum>
@@ -3260,7 +3669,7 @@
       <w:lvlText w:val="%1."/>
       <w:lvlJc w:val="left"/>
       <w:pPr>
-        <w:ind w:left="720" w:hanging="360"/>
+        <w:ind w:left="990" w:hanging="360"/>
       </w:pPr>
       <w:rPr>
         <w:rFonts w:hint="default"/>
@@ -4455,6 +4864,30 @@
       <w:color w:val="666666"/>
     </w:rPr>
   </w:style>
+  <w:style w:type="character" w:styleId="Hyperlink">
+    <w:name w:val="Hyperlink"/>
+    <w:basedOn w:val="DefaultParagraphFont"/>
+    <w:uiPriority w:val="99"/>
+    <w:semiHidden/>
+    <w:unhideWhenUsed/>
+    <w:rsid w:val="00047682"/>
+    <w:rPr>
+      <w:color w:val="0000FF"/>
+      <w:u w:val="single"/>
+    </w:rPr>
+  </w:style>
+  <w:style w:type="character" w:styleId="FollowedHyperlink">
+    <w:name w:val="FollowedHyperlink"/>
+    <w:basedOn w:val="DefaultParagraphFont"/>
+    <w:uiPriority w:val="99"/>
+    <w:semiHidden/>
+    <w:unhideWhenUsed/>
+    <w:rsid w:val="00047682"/>
+    <w:rPr>
+      <w:color w:val="96607D" w:themeColor="followedHyperlink"/>
+      <w:u w:val="single"/>
+    </w:rPr>
+  </w:style>
 </w:styles>
 </file>
 

</xml_diff>